<commit_message>
Tutor guide and version guide updated
</commit_message>
<xml_diff>
--- a/QAREACTTS version guide.docx
+++ b/QAREACTTS version guide.docx
@@ -737,6 +737,15 @@
                 <w:lang w:eastAsia="ja-JP"/>
               </w:rPr>
             </w:pPr>
+            <w:r>
+              <w:rPr>
+                <w:color w:val="000000" w:themeColor="text1"/>
+                <w:sz w:val="18"/>
+                <w:szCs w:val="18"/>
+                <w:lang w:eastAsia="ja-JP"/>
+              </w:rPr>
+              <w:t>Andy Smith</w:t>
+            </w:r>
           </w:p>
         </w:tc>
       </w:tr>
@@ -923,9 +932,9 @@
       <w:pPr>
         <w:spacing w:after="120"/>
         <w:rPr>
+          <w:rStyle w:val="Hyperlink"/>
           <w:rFonts w:cstheme="minorHAnsi"/>
           <w:bCs/>
-          <w:color w:val="000000"/>
         </w:rPr>
       </w:pPr>
       <w:r>
@@ -944,6 +953,69 @@
             <w:bCs/>
           </w:rPr>
           <w:t>andy.smith@qa.com</w:t>
+        </w:r>
+      </w:hyperlink>
+    </w:p>
+    <w:p>
+      <w:pPr>
+        <w:spacing w:after="120"/>
+        <w:rPr>
+          <w:rStyle w:val="Hyperlink"/>
+          <w:rFonts w:cstheme="minorHAnsi"/>
+          <w:bCs/>
+        </w:rPr>
+      </w:pPr>
+    </w:p>
+    <w:p>
+      <w:pPr>
+        <w:spacing w:after="200"/>
+        <w:rPr>
+          <w:rFonts w:cstheme="minorHAnsi"/>
+          <w:bCs/>
+          <w:color w:val="000000"/>
+        </w:rPr>
+      </w:pPr>
+      <w:r>
+        <w:rPr>
+          <w:rFonts w:cstheme="minorHAnsi"/>
+          <w:bCs/>
+          <w:color w:val="000000"/>
+        </w:rPr>
+        <w:t>Jordan Harrison</w:t>
+      </w:r>
+      <w:r>
+        <w:rPr>
+          <w:rFonts w:cstheme="minorHAnsi"/>
+          <w:bCs/>
+          <w:color w:val="000000"/>
+        </w:rPr>
+        <w:t>, QA</w:t>
+      </w:r>
+    </w:p>
+    <w:p>
+      <w:pPr>
+        <w:spacing w:after="120"/>
+        <w:rPr>
+          <w:rFonts w:cstheme="minorHAnsi"/>
+          <w:bCs/>
+        </w:rPr>
+      </w:pPr>
+      <w:r>
+        <w:rPr>
+          <w:rFonts w:cstheme="minorHAnsi"/>
+          <w:bCs/>
+          <w:color w:val="000000"/>
+        </w:rPr>
+        <w:t xml:space="preserve">Email: </w:t>
+      </w:r>
+      <w:hyperlink r:id="rId14" w:history="1">
+        <w:r>
+          <w:rPr>
+            <w:rStyle w:val="Hyperlink"/>
+            <w:rFonts w:cstheme="minorHAnsi"/>
+            <w:bCs/>
+          </w:rPr>
+          <w:t>Jordan.harrison@qa.com</w:t>
         </w:r>
       </w:hyperlink>
     </w:p>
@@ -1093,8 +1165,18 @@
           <w:color w:val="0070C0"/>
           <w:sz w:val="20"/>
         </w:rPr>
-        <w:t xml:space="preserve"> This document must not be disclosed outside of the QA group of companies without the permission of a Director</w:t>
+        <w:t xml:space="preserve"> This document must not be disclosed outside of the QA group of companies without the permission of a </w:t>
       </w:r>
+      <w:proofErr w:type="gramStart"/>
+      <w:r>
+        <w:rPr>
+          <w:rFonts w:ascii="Montserrat" w:hAnsi="Montserrat"/>
+          <w:color w:val="0070C0"/>
+          <w:sz w:val="20"/>
+        </w:rPr>
+        <w:t>Director</w:t>
+      </w:r>
+      <w:proofErr w:type="gramEnd"/>
       <w:r>
         <w:rPr>
           <w:rFonts w:ascii="Montserrat" w:hAnsi="Montserrat"/>
@@ -1113,8 +1195,8 @@
       </w:r>
     </w:p>
     <w:sectPr>
-      <w:headerReference w:type="default" r:id="rId14"/>
-      <w:footerReference w:type="default" r:id="rId15"/>
+      <w:headerReference w:type="default" r:id="rId15"/>
+      <w:footerReference w:type="default" r:id="rId16"/>
       <w:pgSz w:w="11906" w:h="16838"/>
       <w:pgMar w:top="1440" w:right="1440" w:bottom="1440" w:left="1264" w:header="709" w:footer="463" w:gutter="0"/>
       <w:cols w:space="708"/>
@@ -4911,6 +4993,15 @@
 </file>
 
 <file path=customXml/item1.xml><?xml version="1.0" encoding="utf-8"?>
+<?mso-contentType ?>
+<FormTemplates xmlns="http://schemas.microsoft.com/sharepoint/v3/contenttype/forms">
+  <Display>DocumentLibraryForm</Display>
+  <Edit>DocumentLibraryForm</Edit>
+  <New>DocumentLibraryForm</New>
+</FormTemplates>
+</file>
+
+<file path=customXml/item2.xml><?xml version="1.0" encoding="utf-8"?>
 <ct:contentTypeSchema xmlns:ct="http://schemas.microsoft.com/office/2006/metadata/contentType" xmlns:ma="http://schemas.microsoft.com/office/2006/metadata/properties/metaAttributes" ct:_="" ma:_="" ma:contentTypeName="Document" ma:contentTypeID="0x010100273D98DD7F7D1B4CA343FFC9BA0D08F2" ma:contentTypeVersion="14" ma:contentTypeDescription="Create a new document." ma:contentTypeScope="" ma:versionID="f5b787ffde9de8eed7b2a76560910c0f">
   <xsd:schema xmlns:xsd="http://www.w3.org/2001/XMLSchema" xmlns:xs="http://www.w3.org/2001/XMLSchema" xmlns:p="http://schemas.microsoft.com/office/2006/metadata/properties" xmlns:ns2="913fe58e-060a-4373-b11d-b366e3be4652" xmlns:ns3="d9d04ef3-bcb7-4ae4-a62d-289c704a8497" targetNamespace="http://schemas.microsoft.com/office/2006/metadata/properties" ma:root="true" ma:fieldsID="53a1b84068abfc2e8b13ed24d677af21" ns2:_="" ns3:_="">
     <xsd:import namespace="913fe58e-060a-4373-b11d-b366e3be4652"/>
@@ -5139,20 +5230,7 @@
 </ct:contentTypeSchema>
 </file>
 
-<file path=customXml/item2.xml><?xml version="1.0" encoding="utf-8"?>
-<?mso-contentType ?>
-<FormTemplates xmlns="http://schemas.microsoft.com/sharepoint/v3/contenttype/forms">
-  <Display>DocumentLibraryForm</Display>
-  <Edit>DocumentLibraryForm</Edit>
-  <New>DocumentLibraryForm</New>
-</FormTemplates>
-</file>
-
 <file path=customXml/item3.xml><?xml version="1.0" encoding="utf-8"?>
-<b:Sources xmlns:b="http://schemas.openxmlformats.org/officeDocument/2006/bibliography" xmlns="http://schemas.openxmlformats.org/officeDocument/2006/bibliography" SelectedStyle="\APA.XSL" StyleName="APA"/>
-</file>
-
-<file path=customXml/item4.xml><?xml version="1.0" encoding="utf-8"?>
 <p:properties xmlns:p="http://schemas.microsoft.com/office/2006/metadata/properties" xmlns:xsi="http://www.w3.org/2001/XMLSchema-instance" xmlns:pc="http://schemas.microsoft.com/office/infopath/2007/PartnerControls">
   <documentManagement>
     <TaxCatchAll xmlns="d9d04ef3-bcb7-4ae4-a62d-289c704a8497" xsi:nil="true"/>
@@ -5180,7 +5258,19 @@
 </p:properties>
 </file>
 
+<file path=customXml/item4.xml><?xml version="1.0" encoding="utf-8"?>
+<b:Sources xmlns:b="http://schemas.openxmlformats.org/officeDocument/2006/bibliography" xmlns="http://schemas.openxmlformats.org/officeDocument/2006/bibliography" SelectedStyle="\APA.XSL" StyleName="APA"/>
+</file>
+
 <file path=customXml/itemProps1.xml><?xml version="1.0" encoding="utf-8"?>
+<ds:datastoreItem xmlns:ds="http://schemas.openxmlformats.org/officeDocument/2006/customXml" ds:itemID="{6EAC998E-F26E-417D-AFE8-117B54C5F6BE}">
+  <ds:schemaRefs>
+    <ds:schemaRef ds:uri="http://schemas.microsoft.com/sharepoint/v3/contenttype/forms"/>
+  </ds:schemaRefs>
+</ds:datastoreItem>
+</file>
+
+<file path=customXml/itemProps2.xml><?xml version="1.0" encoding="utf-8"?>
 <ds:datastoreItem xmlns:ds="http://schemas.openxmlformats.org/officeDocument/2006/customXml" ds:itemID="{D08680AB-DD78-4DAD-82CE-2D7332106923}">
   <ds:schemaRefs>
     <ds:schemaRef ds:uri="http://schemas.microsoft.com/office/2006/metadata/contentType"/>
@@ -5199,23 +5289,7 @@
 </ds:datastoreItem>
 </file>
 
-<file path=customXml/itemProps2.xml><?xml version="1.0" encoding="utf-8"?>
-<ds:datastoreItem xmlns:ds="http://schemas.openxmlformats.org/officeDocument/2006/customXml" ds:itemID="{6EAC998E-F26E-417D-AFE8-117B54C5F6BE}">
-  <ds:schemaRefs>
-    <ds:schemaRef ds:uri="http://schemas.microsoft.com/sharepoint/v3/contenttype/forms"/>
-  </ds:schemaRefs>
-</ds:datastoreItem>
-</file>
-
 <file path=customXml/itemProps3.xml><?xml version="1.0" encoding="utf-8"?>
-<ds:datastoreItem xmlns:ds="http://schemas.openxmlformats.org/officeDocument/2006/customXml" ds:itemID="{118C85D4-379D-4121-B8BC-049F8A14F07D}">
-  <ds:schemaRefs>
-    <ds:schemaRef ds:uri="http://schemas.openxmlformats.org/officeDocument/2006/bibliography"/>
-  </ds:schemaRefs>
-</ds:datastoreItem>
-</file>
-
-<file path=customXml/itemProps4.xml><?xml version="1.0" encoding="utf-8"?>
 <ds:datastoreItem xmlns:ds="http://schemas.openxmlformats.org/officeDocument/2006/customXml" ds:itemID="{77CECF23-1771-4DC5-8204-EABE052CD969}">
   <ds:schemaRefs>
     <ds:schemaRef ds:uri="http://schemas.microsoft.com/office/2006/metadata/properties"/>
@@ -5224,4 +5298,12 @@
     <ds:schemaRef ds:uri="913fe58e-060a-4373-b11d-b366e3be4652"/>
   </ds:schemaRefs>
 </ds:datastoreItem>
+</file>
+
+<file path=customXml/itemProps4.xml><?xml version="1.0" encoding="utf-8"?>
+<ds:datastoreItem xmlns:ds="http://schemas.openxmlformats.org/officeDocument/2006/customXml" ds:itemID="{118C85D4-379D-4121-B8BC-049F8A14F07D}">
+  <ds:schemaRefs>
+    <ds:schemaRef ds:uri="http://schemas.openxmlformats.org/officeDocument/2006/bibliography"/>
+  </ds:schemaRefs>
+</ds:datastoreItem>
 </file>
</xml_diff>